<commit_message>
New pdf manual, fixed the label issue
</commit_message>
<xml_diff>
--- a/Weatherman User Manual.docx
+++ b/Weatherman User Manual.docx
@@ -782,8 +782,6 @@
         </w:rPr>
         <w:t xml:space="preserve">  </w:t>
       </w:r>
-      <w:bookmarkStart w:id="0" w:name="_GoBack"/>
-      <w:bookmarkEnd w:id="0"/>
     </w:p>
     <w:p>
       <w:pPr>
@@ -798,9 +796,17 @@
           <w:noProof/>
         </w:rPr>
         <w:drawing>
-          <wp:inline distT="0" distB="0" distL="0" distR="0" wp14:anchorId="771C9368" wp14:editId="38086D06">
+          <wp:anchor distT="0" distB="0" distL="114300" distR="114300" simplePos="0" relativeHeight="251659264" behindDoc="1" locked="0" layoutInCell="1" allowOverlap="1" wp14:anchorId="323A874A" wp14:editId="0A64DFC7">
+            <wp:simplePos x="0" y="0"/>
+            <wp:positionH relativeFrom="margin">
+              <wp:align>right</wp:align>
+            </wp:positionH>
+            <wp:positionV relativeFrom="paragraph">
+              <wp:posOffset>6985</wp:posOffset>
+            </wp:positionV>
             <wp:extent cx="5943600" cy="2015490"/>
             <wp:effectExtent l="0" t="0" r="0" b="3810"/>
+            <wp:wrapNone/>
             <wp:docPr id="5" name="Picture 5"/>
             <wp:cNvGraphicFramePr>
               <a:graphicFrameLocks xmlns:a="http://schemas.openxmlformats.org/drawingml/2006/main" noChangeAspect="1"/>
@@ -813,7 +819,13 @@
                     <pic:cNvPicPr/>
                   </pic:nvPicPr>
                   <pic:blipFill>
-                    <a:blip r:embed="rId8"/>
+                    <a:blip r:embed="rId8">
+                      <a:extLst>
+                        <a:ext uri="{28A0092B-C50C-407E-A947-70E740481C1C}">
+                          <a14:useLocalDpi xmlns:a14="http://schemas.microsoft.com/office/drawing/2010/main" val="0"/>
+                        </a:ext>
+                      </a:extLst>
+                    </a:blip>
                     <a:stretch>
                       <a:fillRect/>
                     </a:stretch>
@@ -830,9 +842,125 @@
                 </pic:pic>
               </a:graphicData>
             </a:graphic>
-          </wp:inline>
+          </wp:anchor>
         </w:drawing>
       </w:r>
+    </w:p>
+    <w:p>
+      <w:pPr>
+        <w:pStyle w:val="ListParagraph"/>
+        <w:ind w:left="1440"/>
+        <w:rPr>
+          <w:b/>
+        </w:rPr>
+      </w:pPr>
+    </w:p>
+    <w:p>
+      <w:pPr>
+        <w:pStyle w:val="ListParagraph"/>
+        <w:ind w:left="1440"/>
+        <w:rPr>
+          <w:b/>
+        </w:rPr>
+      </w:pPr>
+    </w:p>
+    <w:p>
+      <w:pPr>
+        <w:pStyle w:val="ListParagraph"/>
+        <w:ind w:left="1440"/>
+        <w:rPr>
+          <w:b/>
+        </w:rPr>
+      </w:pPr>
+    </w:p>
+    <w:p>
+      <w:pPr>
+        <w:pStyle w:val="ListParagraph"/>
+        <w:ind w:left="1440"/>
+        <w:rPr>
+          <w:b/>
+        </w:rPr>
+      </w:pPr>
+    </w:p>
+    <w:p>
+      <w:pPr>
+        <w:pStyle w:val="ListParagraph"/>
+        <w:ind w:left="1440"/>
+        <w:rPr>
+          <w:b/>
+        </w:rPr>
+      </w:pPr>
+    </w:p>
+    <w:p>
+      <w:pPr>
+        <w:pStyle w:val="ListParagraph"/>
+        <w:ind w:left="1440"/>
+        <w:rPr>
+          <w:b/>
+        </w:rPr>
+      </w:pPr>
+    </w:p>
+    <w:p>
+      <w:pPr>
+        <w:pStyle w:val="ListParagraph"/>
+        <w:ind w:left="1440"/>
+        <w:rPr>
+          <w:b/>
+        </w:rPr>
+      </w:pPr>
+    </w:p>
+    <w:p>
+      <w:pPr>
+        <w:pStyle w:val="ListParagraph"/>
+        <w:ind w:left="1440"/>
+        <w:rPr>
+          <w:b/>
+        </w:rPr>
+      </w:pPr>
+    </w:p>
+    <w:p>
+      <w:pPr>
+        <w:pStyle w:val="ListParagraph"/>
+        <w:ind w:left="1440"/>
+        <w:rPr>
+          <w:b/>
+        </w:rPr>
+      </w:pPr>
+    </w:p>
+    <w:p>
+      <w:pPr>
+        <w:pStyle w:val="ListParagraph"/>
+        <w:ind w:left="1440"/>
+        <w:rPr>
+          <w:b/>
+        </w:rPr>
+      </w:pPr>
+    </w:p>
+    <w:p>
+      <w:pPr>
+        <w:pStyle w:val="ListParagraph"/>
+        <w:ind w:left="1440"/>
+        <w:rPr>
+          <w:b/>
+        </w:rPr>
+      </w:pPr>
+    </w:p>
+    <w:p>
+      <w:pPr>
+        <w:pStyle w:val="ListParagraph"/>
+        <w:ind w:left="1440"/>
+      </w:pPr>
+      <w:r>
+        <w:rPr>
+          <w:b/>
+        </w:rPr>
+        <w:t xml:space="preserve">NOTE:  </w:t>
+      </w:r>
+      <w:r>
+        <w:t xml:space="preserve">Although these screenshots are slightly out of date, the only thing that was changed were the borders. </w:t>
+      </w:r>
+      <w:bookmarkStart w:id="0" w:name="_GoBack"/>
+      <w:bookmarkEnd w:id="0"/>
     </w:p>
     <w:sectPr>
       <w:pgSz w:w="12240" w:h="15840"/>

</xml_diff>